<commit_message>
Update resume template link
</commit_message>
<xml_diff>
--- a/resume_template.docx
+++ b/resume_template.docx
@@ -1,6 +1,6 @@
 
 <file path=word/document.xml><?xml version="1.0" encoding="utf-8"?>
-<w:document xmlns:wpc="http://schemas.microsoft.com/office/word/2010/wordprocessingCanvas" xmlns:mo="http://schemas.microsoft.com/office/mac/office/2008/main" xmlns:mc="http://schemas.openxmlformats.org/markup-compatibility/2006" xmlns:mv="urn:schemas-microsoft-com:mac:vml" xmlns:o="urn:schemas-microsoft-com:office:office" xmlns:r="http://schemas.openxmlformats.org/officeDocument/2006/relationships" xmlns:m="http://schemas.openxmlformats.org/officeDocument/2006/math" xmlns:v="urn:schemas-microsoft-com:vml" xmlns:wp14="http://schemas.microsoft.com/office/word/2010/wordprocessingDrawing" xmlns:wp="http://schemas.openxmlformats.org/drawingml/2006/wordprocessingDrawing" xmlns:w10="urn:schemas-microsoft-com:office:word" xmlns:w="http://schemas.openxmlformats.org/wordprocessingml/2006/main" xmlns:w14="http://schemas.microsoft.com/office/word/2010/wordml" xmlns:w15="http://schemas.microsoft.com/office/word/2012/wordml" xmlns:wpg="http://schemas.microsoft.com/office/word/2010/wordprocessingGroup" xmlns:wpi="http://schemas.microsoft.com/office/word/2010/wordprocessingInk" xmlns:wne="http://schemas.microsoft.com/office/word/2006/wordml" xmlns:wps="http://schemas.microsoft.com/office/word/2010/wordprocessingShape" mc:Ignorable="w14 w15 wp14">
+<w:document xmlns:wpc="http://schemas.microsoft.com/office/word/2010/wordprocessingCanvas" xmlns:cx="http://schemas.microsoft.com/office/drawing/2014/chartex" xmlns:cx1="http://schemas.microsoft.com/office/drawing/2015/9/8/chartex" xmlns:cx2="http://schemas.microsoft.com/office/drawing/2015/10/21/chartex" xmlns:cx3="http://schemas.microsoft.com/office/drawing/2016/5/9/chartex" xmlns:cx4="http://schemas.microsoft.com/office/drawing/2016/5/10/chartex" xmlns:cx5="http://schemas.microsoft.com/office/drawing/2016/5/11/chartex" xmlns:cx6="http://schemas.microsoft.com/office/drawing/2016/5/12/chartex" xmlns:cx7="http://schemas.microsoft.com/office/drawing/2016/5/13/chartex" xmlns:cx8="http://schemas.microsoft.com/office/drawing/2016/5/14/chartex" xmlns:mc="http://schemas.openxmlformats.org/markup-compatibility/2006" xmlns:aink="http://schemas.microsoft.com/office/drawing/2016/ink" xmlns:am3d="http://schemas.microsoft.com/office/drawing/2017/model3d" xmlns:o="urn:schemas-microsoft-com:office:office" xmlns:r="http://schemas.openxmlformats.org/officeDocument/2006/relationships" xmlns:m="http://schemas.openxmlformats.org/officeDocument/2006/math" xmlns:v="urn:schemas-microsoft-com:vml" xmlns:wp14="http://schemas.microsoft.com/office/word/2010/wordprocessingDrawing" xmlns:wp="http://schemas.openxmlformats.org/drawingml/2006/wordprocessingDrawing" xmlns:w10="urn:schemas-microsoft-com:office:word" xmlns:w="http://schemas.openxmlformats.org/wordprocessingml/2006/main" xmlns:w14="http://schemas.microsoft.com/office/word/2010/wordml" xmlns:w15="http://schemas.microsoft.com/office/word/2012/wordml" xmlns:w16cid="http://schemas.microsoft.com/office/word/2016/wordml/cid" xmlns:w16se="http://schemas.microsoft.com/office/word/2015/wordml/symex" xmlns:wpg="http://schemas.microsoft.com/office/word/2010/wordprocessingGroup" xmlns:wpi="http://schemas.microsoft.com/office/word/2010/wordprocessingInk" xmlns:wne="http://schemas.microsoft.com/office/word/2006/wordml" xmlns:wps="http://schemas.microsoft.com/office/word/2010/wordprocessingShape" mc:Ignorable="w14 w15 w16se w16cid wp14">
   <w:body>
     <w:p>
       <w:pPr>
@@ -42,7 +42,6 @@
           <w:sz w:val="32"/>
           <w:szCs w:val="32"/>
         </w:rPr>
-        <w:lastRenderedPageBreak/>
         <w:t>EXPERIENCE</w:t>
       </w:r>
     </w:p>
@@ -534,23 +533,7 @@
           <w:sz w:val="20"/>
           <w:szCs w:val="20"/>
         </w:rPr>
-        <w:t>70</w:t>
-      </w:r>
-      <w:r>
-        <w:rPr>
-          <w:rFonts w:ascii="Calibri" w:hAnsi="Calibri" w:cs="Times New Roman"/>
-          <w:sz w:val="20"/>
-          <w:szCs w:val="20"/>
-        </w:rPr>
-        <w:t>% - 100% of your bullets need to have a number value in them</w:t>
-      </w:r>
-      <w:r>
-        <w:rPr>
-          <w:rFonts w:ascii="Calibri" w:hAnsi="Calibri" w:cs="Times New Roman"/>
-          <w:sz w:val="20"/>
-          <w:szCs w:val="20"/>
-        </w:rPr>
-        <w:t xml:space="preserve"> </w:t>
+        <w:t>Your first bullet point should describe _what_ you did. Created an internal analytics platform using HTML &amp; JavaScript</w:t>
       </w:r>
     </w:p>
     <w:p>
@@ -576,15 +559,39 @@
           <w:sz w:val="20"/>
           <w:szCs w:val="20"/>
         </w:rPr>
-        <w:t>It shows you can measure the re</w:t>
-      </w:r>
-      <w:r>
-        <w:rPr>
-          <w:rFonts w:ascii="Calibri" w:hAnsi="Calibri" w:cs="Times New Roman"/>
-          <w:sz w:val="20"/>
-          <w:szCs w:val="20"/>
-        </w:rPr>
-        <w:t>sults of your work 5/5 times</w:t>
+        <w:t xml:space="preserve">The other </w:t>
+      </w:r>
+      <w:r>
+        <w:rPr>
+          <w:rFonts w:ascii="Calibri" w:hAnsi="Calibri" w:cs="Times New Roman"/>
+          <w:sz w:val="20"/>
+          <w:szCs w:val="20"/>
+        </w:rPr>
+        <w:t xml:space="preserve">70% - 100% of your bullets need to </w:t>
+      </w:r>
+      <w:r>
+        <w:rPr>
+          <w:rFonts w:ascii="Calibri" w:hAnsi="Calibri" w:cs="Times New Roman"/>
+          <w:sz w:val="20"/>
+          <w:szCs w:val="20"/>
+        </w:rPr>
+        <w:t>have</w:t>
+      </w:r>
+      <w:r>
+        <w:rPr>
+          <w:rFonts w:ascii="Calibri" w:hAnsi="Calibri" w:cs="Times New Roman"/>
+          <w:sz w:val="20"/>
+          <w:szCs w:val="20"/>
+        </w:rPr>
+        <w:t xml:space="preserve"> number value</w:t>
+      </w:r>
+      <w:r>
+        <w:rPr>
+          <w:rFonts w:ascii="Calibri" w:hAnsi="Calibri" w:cs="Times New Roman"/>
+          <w:sz w:val="20"/>
+          <w:szCs w:val="20"/>
+        </w:rPr>
+        <w:t xml:space="preserve">s to show _results_ </w:t>
       </w:r>
     </w:p>
     <w:p>
@@ -610,7 +617,23 @@
           <w:sz w:val="20"/>
           <w:szCs w:val="20"/>
         </w:rPr>
-        <w:t>Bullet point</w:t>
+        <w:t>I</w:t>
+      </w:r>
+      <w:r>
+        <w:rPr>
+          <w:rFonts w:ascii="Calibri" w:hAnsi="Calibri" w:cs="Times New Roman"/>
+          <w:sz w:val="20"/>
+          <w:szCs w:val="20"/>
+        </w:rPr>
+        <w:t>t shows you can measure the re</w:t>
+      </w:r>
+      <w:r>
+        <w:rPr>
+          <w:rFonts w:ascii="Calibri" w:hAnsi="Calibri" w:cs="Times New Roman"/>
+          <w:sz w:val="20"/>
+          <w:szCs w:val="20"/>
+        </w:rPr>
+        <w:t>sults of your work 5/5 times</w:t>
       </w:r>
     </w:p>
     <w:p>
@@ -880,6 +903,8 @@
         </w:rPr>
         <w:t>Data Analyst</w:t>
       </w:r>
+      <w:bookmarkStart w:id="0" w:name="_GoBack"/>
+      <w:bookmarkEnd w:id="0"/>
       <w:r>
         <w:rPr>
           <w:rFonts w:ascii="Calibri" w:hAnsi="Calibri" w:cs="Times New Roman"/>
@@ -1031,7 +1056,6 @@
           <w:sz w:val="32"/>
           <w:szCs w:val="32"/>
         </w:rPr>
-        <w:lastRenderedPageBreak/>
         <w:t>EDUCATION</w:t>
       </w:r>
     </w:p>
@@ -1187,8 +1211,6 @@
         </w:rPr>
         <w:t>Bullet point</w:t>
       </w:r>
-      <w:bookmarkStart w:id="0" w:name="_GoBack"/>
-      <w:bookmarkEnd w:id="0"/>
     </w:p>
     <w:p>
       <w:pPr>
@@ -1212,7 +1234,6 @@
           <w:sz w:val="32"/>
           <w:szCs w:val="32"/>
         </w:rPr>
-        <w:lastRenderedPageBreak/>
         <w:t>SOFTWARE SKILLS</w:t>
       </w:r>
     </w:p>
@@ -1481,7 +1502,6 @@
           <w:sz w:val="32"/>
           <w:szCs w:val="32"/>
         </w:rPr>
-        <w:lastRenderedPageBreak/>
         <w:t>PROJECTS</w:t>
       </w:r>
       <w:r>
@@ -1586,7 +1606,23 @@
           <w:sz w:val="20"/>
           <w:szCs w:val="20"/>
         </w:rPr>
-        <w:t>Bullet point</w:t>
+        <w:t>Th</w:t>
+      </w:r>
+      <w:r>
+        <w:rPr>
+          <w:rFonts w:ascii="Calibri" w:hAnsi="Calibri" w:cs="Times New Roman"/>
+          <w:sz w:val="20"/>
+          <w:szCs w:val="20"/>
+        </w:rPr>
+        <w:t>is section is for a project you want to highlight more than the list of “other projects” down belo</w:t>
+      </w:r>
+      <w:r>
+        <w:rPr>
+          <w:rFonts w:ascii="Calibri" w:hAnsi="Calibri" w:cs="Times New Roman"/>
+          <w:sz w:val="20"/>
+          <w:szCs w:val="20"/>
+        </w:rPr>
+        <w:t>w</w:t>
       </w:r>
     </w:p>
     <w:p>
@@ -1612,7 +1648,7 @@
           <w:sz w:val="20"/>
           <w:szCs w:val="20"/>
         </w:rPr>
-        <w:t>This section is for a project you want to highlight more than the list of “other projects” down below</w:t>
+        <w:t>Bullet point</w:t>
       </w:r>
     </w:p>
     <w:p>
@@ -1898,7 +1934,25 @@
           <w:sz w:val="20"/>
           <w:szCs w:val="20"/>
         </w:rPr>
-        <w:t>Designed and soldered together a custom theremin controlled</w:t>
+        <w:t xml:space="preserve">Designed and soldered together a custom </w:t>
+      </w:r>
+      <w:proofErr w:type="spellStart"/>
+      <w:r>
+        <w:rPr>
+          <w:rFonts w:ascii="Calibri" w:hAnsi="Calibri" w:cs="Times New Roman"/>
+          <w:sz w:val="20"/>
+          <w:szCs w:val="20"/>
+        </w:rPr>
+        <w:t>theremin</w:t>
+      </w:r>
+      <w:proofErr w:type="spellEnd"/>
+      <w:r>
+        <w:rPr>
+          <w:rFonts w:ascii="Calibri" w:hAnsi="Calibri" w:cs="Times New Roman"/>
+          <w:sz w:val="20"/>
+          <w:szCs w:val="20"/>
+        </w:rPr>
+        <w:t xml:space="preserve"> controlled</w:t>
       </w:r>
       <w:r>
         <w:rPr>
@@ -2008,7 +2062,6 @@
           <w:sz w:val="32"/>
           <w:szCs w:val="32"/>
         </w:rPr>
-        <w:lastRenderedPageBreak/>
         <w:t>LEADERSHIP/OTHER</w:t>
       </w:r>
     </w:p>
@@ -2353,7 +2406,7 @@
 </file>
 
 <file path=word/endnotes.xml><?xml version="1.0" encoding="utf-8"?>
-<w:endnotes xmlns:wpc="http://schemas.microsoft.com/office/word/2010/wordprocessingCanvas" xmlns:mo="http://schemas.microsoft.com/office/mac/office/2008/main" xmlns:mc="http://schemas.openxmlformats.org/markup-compatibility/2006" xmlns:mv="urn:schemas-microsoft-com:mac:vml" xmlns:o="urn:schemas-microsoft-com:office:office" xmlns:r="http://schemas.openxmlformats.org/officeDocument/2006/relationships" xmlns:m="http://schemas.openxmlformats.org/officeDocument/2006/math" xmlns:v="urn:schemas-microsoft-com:vml" xmlns:wp14="http://schemas.microsoft.com/office/word/2010/wordprocessingDrawing" xmlns:wp="http://schemas.openxmlformats.org/drawingml/2006/wordprocessingDrawing" xmlns:w10="urn:schemas-microsoft-com:office:word" xmlns:w="http://schemas.openxmlformats.org/wordprocessingml/2006/main" xmlns:w14="http://schemas.microsoft.com/office/word/2010/wordml" xmlns:w15="http://schemas.microsoft.com/office/word/2012/wordml" xmlns:wpg="http://schemas.microsoft.com/office/word/2010/wordprocessingGroup" xmlns:wpi="http://schemas.microsoft.com/office/word/2010/wordprocessingInk" xmlns:wne="http://schemas.microsoft.com/office/word/2006/wordml" xmlns:wps="http://schemas.microsoft.com/office/word/2010/wordprocessingShape" mc:Ignorable="w14 w15 wp14">
+<w:endnotes xmlns:wpc="http://schemas.microsoft.com/office/word/2010/wordprocessingCanvas" xmlns:cx="http://schemas.microsoft.com/office/drawing/2014/chartex" xmlns:cx1="http://schemas.microsoft.com/office/drawing/2015/9/8/chartex" xmlns:cx2="http://schemas.microsoft.com/office/drawing/2015/10/21/chartex" xmlns:cx3="http://schemas.microsoft.com/office/drawing/2016/5/9/chartex" xmlns:cx4="http://schemas.microsoft.com/office/drawing/2016/5/10/chartex" xmlns:cx5="http://schemas.microsoft.com/office/drawing/2016/5/11/chartex" xmlns:cx6="http://schemas.microsoft.com/office/drawing/2016/5/12/chartex" xmlns:cx7="http://schemas.microsoft.com/office/drawing/2016/5/13/chartex" xmlns:cx8="http://schemas.microsoft.com/office/drawing/2016/5/14/chartex" xmlns:mc="http://schemas.openxmlformats.org/markup-compatibility/2006" xmlns:aink="http://schemas.microsoft.com/office/drawing/2016/ink" xmlns:am3d="http://schemas.microsoft.com/office/drawing/2017/model3d" xmlns:o="urn:schemas-microsoft-com:office:office" xmlns:r="http://schemas.openxmlformats.org/officeDocument/2006/relationships" xmlns:m="http://schemas.openxmlformats.org/officeDocument/2006/math" xmlns:v="urn:schemas-microsoft-com:vml" xmlns:wp14="http://schemas.microsoft.com/office/word/2010/wordprocessingDrawing" xmlns:wp="http://schemas.openxmlformats.org/drawingml/2006/wordprocessingDrawing" xmlns:w10="urn:schemas-microsoft-com:office:word" xmlns:w="http://schemas.openxmlformats.org/wordprocessingml/2006/main" xmlns:w14="http://schemas.microsoft.com/office/word/2010/wordml" xmlns:w15="http://schemas.microsoft.com/office/word/2012/wordml" xmlns:w16cid="http://schemas.microsoft.com/office/word/2016/wordml/cid" xmlns:w16se="http://schemas.microsoft.com/office/word/2015/wordml/symex" xmlns:wpg="http://schemas.microsoft.com/office/word/2010/wordprocessingGroup" xmlns:wpi="http://schemas.microsoft.com/office/word/2010/wordprocessingInk" xmlns:wne="http://schemas.microsoft.com/office/word/2006/wordml" xmlns:wps="http://schemas.microsoft.com/office/word/2010/wordprocessingShape" mc:Ignorable="w14 w15 w16se w16cid wp14">
   <w:endnote w:type="separator" w:id="-1">
     <w:p>
       <w:pPr>
@@ -2378,7 +2431,7 @@
 </file>
 
 <file path=word/footnotes.xml><?xml version="1.0" encoding="utf-8"?>
-<w:footnotes xmlns:wpc="http://schemas.microsoft.com/office/word/2010/wordprocessingCanvas" xmlns:mo="http://schemas.microsoft.com/office/mac/office/2008/main" xmlns:mc="http://schemas.openxmlformats.org/markup-compatibility/2006" xmlns:mv="urn:schemas-microsoft-com:mac:vml" xmlns:o="urn:schemas-microsoft-com:office:office" xmlns:r="http://schemas.openxmlformats.org/officeDocument/2006/relationships" xmlns:m="http://schemas.openxmlformats.org/officeDocument/2006/math" xmlns:v="urn:schemas-microsoft-com:vml" xmlns:wp14="http://schemas.microsoft.com/office/word/2010/wordprocessingDrawing" xmlns:wp="http://schemas.openxmlformats.org/drawingml/2006/wordprocessingDrawing" xmlns:w10="urn:schemas-microsoft-com:office:word" xmlns:w="http://schemas.openxmlformats.org/wordprocessingml/2006/main" xmlns:w14="http://schemas.microsoft.com/office/word/2010/wordml" xmlns:w15="http://schemas.microsoft.com/office/word/2012/wordml" xmlns:wpg="http://schemas.microsoft.com/office/word/2010/wordprocessingGroup" xmlns:wpi="http://schemas.microsoft.com/office/word/2010/wordprocessingInk" xmlns:wne="http://schemas.microsoft.com/office/word/2006/wordml" xmlns:wps="http://schemas.microsoft.com/office/word/2010/wordprocessingShape" mc:Ignorable="w14 w15 wp14">
+<w:footnotes xmlns:wpc="http://schemas.microsoft.com/office/word/2010/wordprocessingCanvas" xmlns:cx="http://schemas.microsoft.com/office/drawing/2014/chartex" xmlns:cx1="http://schemas.microsoft.com/office/drawing/2015/9/8/chartex" xmlns:cx2="http://schemas.microsoft.com/office/drawing/2015/10/21/chartex" xmlns:cx3="http://schemas.microsoft.com/office/drawing/2016/5/9/chartex" xmlns:cx4="http://schemas.microsoft.com/office/drawing/2016/5/10/chartex" xmlns:cx5="http://schemas.microsoft.com/office/drawing/2016/5/11/chartex" xmlns:cx6="http://schemas.microsoft.com/office/drawing/2016/5/12/chartex" xmlns:cx7="http://schemas.microsoft.com/office/drawing/2016/5/13/chartex" xmlns:cx8="http://schemas.microsoft.com/office/drawing/2016/5/14/chartex" xmlns:mc="http://schemas.openxmlformats.org/markup-compatibility/2006" xmlns:aink="http://schemas.microsoft.com/office/drawing/2016/ink" xmlns:am3d="http://schemas.microsoft.com/office/drawing/2017/model3d" xmlns:o="urn:schemas-microsoft-com:office:office" xmlns:r="http://schemas.openxmlformats.org/officeDocument/2006/relationships" xmlns:m="http://schemas.openxmlformats.org/officeDocument/2006/math" xmlns:v="urn:schemas-microsoft-com:vml" xmlns:wp14="http://schemas.microsoft.com/office/word/2010/wordprocessingDrawing" xmlns:wp="http://schemas.openxmlformats.org/drawingml/2006/wordprocessingDrawing" xmlns:w10="urn:schemas-microsoft-com:office:word" xmlns:w="http://schemas.openxmlformats.org/wordprocessingml/2006/main" xmlns:w14="http://schemas.microsoft.com/office/word/2010/wordml" xmlns:w15="http://schemas.microsoft.com/office/word/2012/wordml" xmlns:w16cid="http://schemas.microsoft.com/office/word/2016/wordml/cid" xmlns:w16se="http://schemas.microsoft.com/office/word/2015/wordml/symex" xmlns:wpg="http://schemas.microsoft.com/office/word/2010/wordprocessingGroup" xmlns:wpi="http://schemas.microsoft.com/office/word/2010/wordprocessingInk" xmlns:wne="http://schemas.microsoft.com/office/word/2006/wordml" xmlns:wps="http://schemas.microsoft.com/office/word/2010/wordprocessingShape" mc:Ignorable="w14 w15 w16se w16cid wp14">
   <w:footnote w:type="separator" w:id="-1">
     <w:p>
       <w:pPr>
@@ -2403,7 +2456,7 @@
 </file>
 
 <file path=word/header1.xml><?xml version="1.0" encoding="utf-8"?>
-<w:hdr xmlns:wpc="http://schemas.microsoft.com/office/word/2010/wordprocessingCanvas" xmlns:mo="http://schemas.microsoft.com/office/mac/office/2008/main" xmlns:mc="http://schemas.openxmlformats.org/markup-compatibility/2006" xmlns:mv="urn:schemas-microsoft-com:mac:vml" xmlns:o="urn:schemas-microsoft-com:office:office" xmlns:r="http://schemas.openxmlformats.org/officeDocument/2006/relationships" xmlns:m="http://schemas.openxmlformats.org/officeDocument/2006/math" xmlns:v="urn:schemas-microsoft-com:vml" xmlns:wp14="http://schemas.microsoft.com/office/word/2010/wordprocessingDrawing" xmlns:wp="http://schemas.openxmlformats.org/drawingml/2006/wordprocessingDrawing" xmlns:w10="urn:schemas-microsoft-com:office:word" xmlns:w="http://schemas.openxmlformats.org/wordprocessingml/2006/main" xmlns:w14="http://schemas.microsoft.com/office/word/2010/wordml" xmlns:w15="http://schemas.microsoft.com/office/word/2012/wordml" xmlns:wpg="http://schemas.microsoft.com/office/word/2010/wordprocessingGroup" xmlns:wpi="http://schemas.microsoft.com/office/word/2010/wordprocessingInk" xmlns:wne="http://schemas.microsoft.com/office/word/2006/wordml" xmlns:wps="http://schemas.microsoft.com/office/word/2010/wordprocessingShape" mc:Ignorable="w14 w15 wp14">
+<w:hdr xmlns:wpc="http://schemas.microsoft.com/office/word/2010/wordprocessingCanvas" xmlns:cx="http://schemas.microsoft.com/office/drawing/2014/chartex" xmlns:cx1="http://schemas.microsoft.com/office/drawing/2015/9/8/chartex" xmlns:cx2="http://schemas.microsoft.com/office/drawing/2015/10/21/chartex" xmlns:cx3="http://schemas.microsoft.com/office/drawing/2016/5/9/chartex" xmlns:cx4="http://schemas.microsoft.com/office/drawing/2016/5/10/chartex" xmlns:cx5="http://schemas.microsoft.com/office/drawing/2016/5/11/chartex" xmlns:cx6="http://schemas.microsoft.com/office/drawing/2016/5/12/chartex" xmlns:cx7="http://schemas.microsoft.com/office/drawing/2016/5/13/chartex" xmlns:cx8="http://schemas.microsoft.com/office/drawing/2016/5/14/chartex" xmlns:mc="http://schemas.openxmlformats.org/markup-compatibility/2006" xmlns:aink="http://schemas.microsoft.com/office/drawing/2016/ink" xmlns:am3d="http://schemas.microsoft.com/office/drawing/2017/model3d" xmlns:o="urn:schemas-microsoft-com:office:office" xmlns:r="http://schemas.openxmlformats.org/officeDocument/2006/relationships" xmlns:m="http://schemas.openxmlformats.org/officeDocument/2006/math" xmlns:v="urn:schemas-microsoft-com:vml" xmlns:wp14="http://schemas.microsoft.com/office/word/2010/wordprocessingDrawing" xmlns:wp="http://schemas.openxmlformats.org/drawingml/2006/wordprocessingDrawing" xmlns:w10="urn:schemas-microsoft-com:office:word" xmlns:w="http://schemas.openxmlformats.org/wordprocessingml/2006/main" xmlns:w14="http://schemas.microsoft.com/office/word/2010/wordml" xmlns:w15="http://schemas.microsoft.com/office/word/2012/wordml" xmlns:w16cid="http://schemas.microsoft.com/office/word/2016/wordml/cid" xmlns:w16se="http://schemas.microsoft.com/office/word/2015/wordml/symex" xmlns:wpg="http://schemas.microsoft.com/office/word/2010/wordprocessingGroup" xmlns:wpi="http://schemas.microsoft.com/office/word/2010/wordprocessingInk" xmlns:wne="http://schemas.microsoft.com/office/word/2006/wordml" xmlns:wps="http://schemas.microsoft.com/office/word/2010/wordprocessingShape" mc:Ignorable="w14 w15 w16se w16cid wp14">
   <w:p>
     <w:pPr>
       <w:pStyle w:val="Normal1"/>
@@ -2598,7 +2651,7 @@
 </file>
 
 <file path=word/header2.xml><?xml version="1.0" encoding="utf-8"?>
-<w:hdr xmlns:wpc="http://schemas.microsoft.com/office/word/2010/wordprocessingCanvas" xmlns:mo="http://schemas.microsoft.com/office/mac/office/2008/main" xmlns:mc="http://schemas.openxmlformats.org/markup-compatibility/2006" xmlns:mv="urn:schemas-microsoft-com:mac:vml" xmlns:o="urn:schemas-microsoft-com:office:office" xmlns:r="http://schemas.openxmlformats.org/officeDocument/2006/relationships" xmlns:m="http://schemas.openxmlformats.org/officeDocument/2006/math" xmlns:v="urn:schemas-microsoft-com:vml" xmlns:wp14="http://schemas.microsoft.com/office/word/2010/wordprocessingDrawing" xmlns:wp="http://schemas.openxmlformats.org/drawingml/2006/wordprocessingDrawing" xmlns:w10="urn:schemas-microsoft-com:office:word" xmlns:w="http://schemas.openxmlformats.org/wordprocessingml/2006/main" xmlns:w14="http://schemas.microsoft.com/office/word/2010/wordml" xmlns:w15="http://schemas.microsoft.com/office/word/2012/wordml" xmlns:wpg="http://schemas.microsoft.com/office/word/2010/wordprocessingGroup" xmlns:wpi="http://schemas.microsoft.com/office/word/2010/wordprocessingInk" xmlns:wne="http://schemas.microsoft.com/office/word/2006/wordml" xmlns:wps="http://schemas.microsoft.com/office/word/2010/wordprocessingShape" mc:Ignorable="w14 w15 wp14">
+<w:hdr xmlns:wpc="http://schemas.microsoft.com/office/word/2010/wordprocessingCanvas" xmlns:cx="http://schemas.microsoft.com/office/drawing/2014/chartex" xmlns:cx1="http://schemas.microsoft.com/office/drawing/2015/9/8/chartex" xmlns:cx2="http://schemas.microsoft.com/office/drawing/2015/10/21/chartex" xmlns:cx3="http://schemas.microsoft.com/office/drawing/2016/5/9/chartex" xmlns:cx4="http://schemas.microsoft.com/office/drawing/2016/5/10/chartex" xmlns:cx5="http://schemas.microsoft.com/office/drawing/2016/5/11/chartex" xmlns:cx6="http://schemas.microsoft.com/office/drawing/2016/5/12/chartex" xmlns:cx7="http://schemas.microsoft.com/office/drawing/2016/5/13/chartex" xmlns:cx8="http://schemas.microsoft.com/office/drawing/2016/5/14/chartex" xmlns:mc="http://schemas.openxmlformats.org/markup-compatibility/2006" xmlns:aink="http://schemas.microsoft.com/office/drawing/2016/ink" xmlns:am3d="http://schemas.microsoft.com/office/drawing/2017/model3d" xmlns:o="urn:schemas-microsoft-com:office:office" xmlns:r="http://schemas.openxmlformats.org/officeDocument/2006/relationships" xmlns:m="http://schemas.openxmlformats.org/officeDocument/2006/math" xmlns:v="urn:schemas-microsoft-com:vml" xmlns:wp14="http://schemas.microsoft.com/office/word/2010/wordprocessingDrawing" xmlns:wp="http://schemas.openxmlformats.org/drawingml/2006/wordprocessingDrawing" xmlns:w10="urn:schemas-microsoft-com:office:word" xmlns:w="http://schemas.openxmlformats.org/wordprocessingml/2006/main" xmlns:w14="http://schemas.microsoft.com/office/word/2010/wordml" xmlns:w15="http://schemas.microsoft.com/office/word/2012/wordml" xmlns:w16cid="http://schemas.microsoft.com/office/word/2016/wordml/cid" xmlns:w16se="http://schemas.microsoft.com/office/word/2015/wordml/symex" xmlns:wpg="http://schemas.microsoft.com/office/word/2010/wordprocessingGroup" xmlns:wpi="http://schemas.microsoft.com/office/word/2010/wordprocessingInk" xmlns:wne="http://schemas.microsoft.com/office/word/2006/wordml" xmlns:wps="http://schemas.microsoft.com/office/word/2010/wordprocessingShape" mc:Ignorable="w14 w15 w16se w16cid wp14">
   <w:p>
     <w:pPr>
       <w:pStyle w:val="Normal1"/>
@@ -2681,7 +2734,7 @@
 </file>
 
 <file path=word/header3.xml><?xml version="1.0" encoding="utf-8"?>
-<w:hdr xmlns:wpc="http://schemas.microsoft.com/office/word/2010/wordprocessingCanvas" xmlns:mo="http://schemas.microsoft.com/office/mac/office/2008/main" xmlns:mc="http://schemas.openxmlformats.org/markup-compatibility/2006" xmlns:mv="urn:schemas-microsoft-com:mac:vml" xmlns:o="urn:schemas-microsoft-com:office:office" xmlns:r="http://schemas.openxmlformats.org/officeDocument/2006/relationships" xmlns:m="http://schemas.openxmlformats.org/officeDocument/2006/math" xmlns:v="urn:schemas-microsoft-com:vml" xmlns:wp14="http://schemas.microsoft.com/office/word/2010/wordprocessingDrawing" xmlns:wp="http://schemas.openxmlformats.org/drawingml/2006/wordprocessingDrawing" xmlns:w10="urn:schemas-microsoft-com:office:word" xmlns:w="http://schemas.openxmlformats.org/wordprocessingml/2006/main" xmlns:w14="http://schemas.microsoft.com/office/word/2010/wordml" xmlns:w15="http://schemas.microsoft.com/office/word/2012/wordml" xmlns:wpg="http://schemas.microsoft.com/office/word/2010/wordprocessingGroup" xmlns:wpi="http://schemas.microsoft.com/office/word/2010/wordprocessingInk" xmlns:wne="http://schemas.microsoft.com/office/word/2006/wordml" xmlns:wps="http://schemas.microsoft.com/office/word/2010/wordprocessingShape" mc:Ignorable="w14 w15 wp14">
+<w:hdr xmlns:wpc="http://schemas.microsoft.com/office/word/2010/wordprocessingCanvas" xmlns:cx="http://schemas.microsoft.com/office/drawing/2014/chartex" xmlns:cx1="http://schemas.microsoft.com/office/drawing/2015/9/8/chartex" xmlns:cx2="http://schemas.microsoft.com/office/drawing/2015/10/21/chartex" xmlns:cx3="http://schemas.microsoft.com/office/drawing/2016/5/9/chartex" xmlns:cx4="http://schemas.microsoft.com/office/drawing/2016/5/10/chartex" xmlns:cx5="http://schemas.microsoft.com/office/drawing/2016/5/11/chartex" xmlns:cx6="http://schemas.microsoft.com/office/drawing/2016/5/12/chartex" xmlns:cx7="http://schemas.microsoft.com/office/drawing/2016/5/13/chartex" xmlns:cx8="http://schemas.microsoft.com/office/drawing/2016/5/14/chartex" xmlns:mc="http://schemas.openxmlformats.org/markup-compatibility/2006" xmlns:aink="http://schemas.microsoft.com/office/drawing/2016/ink" xmlns:am3d="http://schemas.microsoft.com/office/drawing/2017/model3d" xmlns:o="urn:schemas-microsoft-com:office:office" xmlns:r="http://schemas.openxmlformats.org/officeDocument/2006/relationships" xmlns:m="http://schemas.openxmlformats.org/officeDocument/2006/math" xmlns:v="urn:schemas-microsoft-com:vml" xmlns:wp14="http://schemas.microsoft.com/office/word/2010/wordprocessingDrawing" xmlns:wp="http://schemas.openxmlformats.org/drawingml/2006/wordprocessingDrawing" xmlns:w10="urn:schemas-microsoft-com:office:word" xmlns:w="http://schemas.openxmlformats.org/wordprocessingml/2006/main" xmlns:w14="http://schemas.microsoft.com/office/word/2010/wordml" xmlns:w15="http://schemas.microsoft.com/office/word/2012/wordml" xmlns:w16cid="http://schemas.microsoft.com/office/word/2016/wordml/cid" xmlns:w16se="http://schemas.microsoft.com/office/word/2015/wordml/symex" xmlns:wpg="http://schemas.microsoft.com/office/word/2010/wordprocessingGroup" xmlns:wpi="http://schemas.microsoft.com/office/word/2010/wordprocessingInk" xmlns:wne="http://schemas.microsoft.com/office/word/2006/wordml" xmlns:wps="http://schemas.microsoft.com/office/word/2010/wordprocessingShape" mc:Ignorable="w14 w15 w16se w16cid wp14">
   <w:p>
     <w:pPr>
       <w:pStyle w:val="Normal1"/>
@@ -2764,8 +2817,8 @@
 </file>
 
 <file path=word/numbering.xml><?xml version="1.0" encoding="utf-8"?>
-<w:numbering xmlns:wpc="http://schemas.microsoft.com/office/word/2010/wordprocessingCanvas" xmlns:mo="http://schemas.microsoft.com/office/mac/office/2008/main" xmlns:mc="http://schemas.openxmlformats.org/markup-compatibility/2006" xmlns:mv="urn:schemas-microsoft-com:mac:vml" xmlns:o="urn:schemas-microsoft-com:office:office" xmlns:r="http://schemas.openxmlformats.org/officeDocument/2006/relationships" xmlns:m="http://schemas.openxmlformats.org/officeDocument/2006/math" xmlns:v="urn:schemas-microsoft-com:vml" xmlns:wp14="http://schemas.microsoft.com/office/word/2010/wordprocessingDrawing" xmlns:wp="http://schemas.openxmlformats.org/drawingml/2006/wordprocessingDrawing" xmlns:w10="urn:schemas-microsoft-com:office:word" xmlns:w="http://schemas.openxmlformats.org/wordprocessingml/2006/main" xmlns:w14="http://schemas.microsoft.com/office/word/2010/wordml" xmlns:w15="http://schemas.microsoft.com/office/word/2012/wordml" xmlns:wpg="http://schemas.microsoft.com/office/word/2010/wordprocessingGroup" xmlns:wpi="http://schemas.microsoft.com/office/word/2010/wordprocessingInk" xmlns:wne="http://schemas.microsoft.com/office/word/2006/wordml" xmlns:wps="http://schemas.microsoft.com/office/word/2010/wordprocessingShape" mc:Ignorable="w14 w15 wp14">
-  <w:abstractNum w:abstractNumId="0">
+<w:numbering xmlns:wpc="http://schemas.microsoft.com/office/word/2010/wordprocessingCanvas" xmlns:cx="http://schemas.microsoft.com/office/drawing/2014/chartex" xmlns:cx1="http://schemas.microsoft.com/office/drawing/2015/9/8/chartex" xmlns:cx2="http://schemas.microsoft.com/office/drawing/2015/10/21/chartex" xmlns:cx3="http://schemas.microsoft.com/office/drawing/2016/5/9/chartex" xmlns:cx4="http://schemas.microsoft.com/office/drawing/2016/5/10/chartex" xmlns:cx5="http://schemas.microsoft.com/office/drawing/2016/5/11/chartex" xmlns:cx6="http://schemas.microsoft.com/office/drawing/2016/5/12/chartex" xmlns:cx7="http://schemas.microsoft.com/office/drawing/2016/5/13/chartex" xmlns:cx8="http://schemas.microsoft.com/office/drawing/2016/5/14/chartex" xmlns:mc="http://schemas.openxmlformats.org/markup-compatibility/2006" xmlns:aink="http://schemas.microsoft.com/office/drawing/2016/ink" xmlns:am3d="http://schemas.microsoft.com/office/drawing/2017/model3d" xmlns:o="urn:schemas-microsoft-com:office:office" xmlns:r="http://schemas.openxmlformats.org/officeDocument/2006/relationships" xmlns:m="http://schemas.openxmlformats.org/officeDocument/2006/math" xmlns:v="urn:schemas-microsoft-com:vml" xmlns:wp14="http://schemas.microsoft.com/office/word/2010/wordprocessingDrawing" xmlns:wp="http://schemas.openxmlformats.org/drawingml/2006/wordprocessingDrawing" xmlns:w10="urn:schemas-microsoft-com:office:word" xmlns:w="http://schemas.openxmlformats.org/wordprocessingml/2006/main" xmlns:w14="http://schemas.microsoft.com/office/word/2010/wordml" xmlns:w15="http://schemas.microsoft.com/office/word/2012/wordml" xmlns:w16cid="http://schemas.microsoft.com/office/word/2016/wordml/cid" xmlns:w16se="http://schemas.microsoft.com/office/word/2015/wordml/symex" xmlns:wpg="http://schemas.microsoft.com/office/word/2010/wordprocessingGroup" xmlns:wpi="http://schemas.microsoft.com/office/word/2010/wordprocessingInk" xmlns:wne="http://schemas.microsoft.com/office/word/2006/wordml" xmlns:wps="http://schemas.microsoft.com/office/word/2010/wordprocessingShape" mc:Ignorable="w14 w15 w16se w16cid wp14">
+  <w:abstractNum w:abstractNumId="0" w15:restartNumberingAfterBreak="0">
     <w:nsid w:val="19157A55"/>
     <w:multiLevelType w:val="multilevel"/>
     <w:tmpl w:val="E248A208"/>
@@ -2879,7 +2932,7 @@
       </w:rPr>
     </w:lvl>
   </w:abstractNum>
-  <w:abstractNum w:abstractNumId="1">
+  <w:abstractNum w:abstractNumId="1" w15:restartNumberingAfterBreak="0">
     <w:nsid w:val="28A21ADE"/>
     <w:multiLevelType w:val="multilevel"/>
     <w:tmpl w:val="FE081666"/>
@@ -2992,7 +3045,7 @@
       </w:rPr>
     </w:lvl>
   </w:abstractNum>
-  <w:abstractNum w:abstractNumId="2">
+  <w:abstractNum w:abstractNumId="2" w15:restartNumberingAfterBreak="0">
     <w:nsid w:val="2F4365A2"/>
     <w:multiLevelType w:val="multilevel"/>
     <w:tmpl w:val="A4F0FCC0"/>
@@ -3105,7 +3158,7 @@
       </w:rPr>
     </w:lvl>
   </w:abstractNum>
-  <w:abstractNum w:abstractNumId="3">
+  <w:abstractNum w:abstractNumId="3" w15:restartNumberingAfterBreak="0">
     <w:nsid w:val="4275360F"/>
     <w:multiLevelType w:val="multilevel"/>
     <w:tmpl w:val="5A04D48A"/>
@@ -3218,7 +3271,7 @@
       </w:rPr>
     </w:lvl>
   </w:abstractNum>
-  <w:abstractNum w:abstractNumId="4">
+  <w:abstractNum w:abstractNumId="4" w15:restartNumberingAfterBreak="0">
     <w:nsid w:val="4AE624C7"/>
     <w:multiLevelType w:val="multilevel"/>
     <w:tmpl w:val="41F26116"/>
@@ -3331,7 +3384,7 @@
       </w:rPr>
     </w:lvl>
   </w:abstractNum>
-  <w:abstractNum w:abstractNumId="5">
+  <w:abstractNum w:abstractNumId="5" w15:restartNumberingAfterBreak="0">
     <w:nsid w:val="4D4E70CE"/>
     <w:multiLevelType w:val="multilevel"/>
     <w:tmpl w:val="E22A0DD0"/>
@@ -3444,7 +3497,7 @@
       </w:rPr>
     </w:lvl>
   </w:abstractNum>
-  <w:abstractNum w:abstractNumId="6">
+  <w:abstractNum w:abstractNumId="6" w15:restartNumberingAfterBreak="0">
     <w:nsid w:val="4E282A54"/>
     <w:multiLevelType w:val="multilevel"/>
     <w:tmpl w:val="167E36C6"/>
@@ -3566,7 +3619,7 @@
       </w:pPr>
     </w:lvl>
   </w:abstractNum>
-  <w:abstractNum w:abstractNumId="7">
+  <w:abstractNum w:abstractNumId="7" w15:restartNumberingAfterBreak="0">
     <w:nsid w:val="5E2D40F0"/>
     <w:multiLevelType w:val="multilevel"/>
     <w:tmpl w:val="F58E118E"/>
@@ -3679,7 +3732,7 @@
       </w:rPr>
     </w:lvl>
   </w:abstractNum>
-  <w:abstractNum w:abstractNumId="8">
+  <w:abstractNum w:abstractNumId="8" w15:restartNumberingAfterBreak="0">
     <w:nsid w:val="6C216AE6"/>
     <w:multiLevelType w:val="multilevel"/>
     <w:tmpl w:val="9ABEEE54"/>
@@ -3792,7 +3845,7 @@
       </w:rPr>
     </w:lvl>
   </w:abstractNum>
-  <w:abstractNum w:abstractNumId="9">
+  <w:abstractNum w:abstractNumId="9" w15:restartNumberingAfterBreak="0">
     <w:nsid w:val="74F646DA"/>
     <w:multiLevelType w:val="multilevel"/>
     <w:tmpl w:val="C170721A"/>
@@ -3905,7 +3958,7 @@
       </w:rPr>
     </w:lvl>
   </w:abstractNum>
-  <w:abstractNum w:abstractNumId="10">
+  <w:abstractNum w:abstractNumId="10" w15:restartNumberingAfterBreak="0">
     <w:nsid w:val="78FF28EA"/>
     <w:multiLevelType w:val="multilevel"/>
     <w:tmpl w:val="BD3052DC"/>
@@ -4055,7 +4108,7 @@
 </file>
 
 <file path=word/styles.xml><?xml version="1.0" encoding="utf-8"?>
-<w:styles xmlns:mc="http://schemas.openxmlformats.org/markup-compatibility/2006" xmlns:r="http://schemas.openxmlformats.org/officeDocument/2006/relationships" xmlns:w="http://schemas.openxmlformats.org/wordprocessingml/2006/main" xmlns:w14="http://schemas.microsoft.com/office/word/2010/wordml" xmlns:w15="http://schemas.microsoft.com/office/word/2012/wordml" mc:Ignorable="w14 w15">
+<w:styles xmlns:mc="http://schemas.openxmlformats.org/markup-compatibility/2006" xmlns:r="http://schemas.openxmlformats.org/officeDocument/2006/relationships" xmlns:w="http://schemas.openxmlformats.org/wordprocessingml/2006/main" xmlns:w14="http://schemas.microsoft.com/office/word/2010/wordml" xmlns:w15="http://schemas.microsoft.com/office/word/2012/wordml" xmlns:w16cid="http://schemas.microsoft.com/office/word/2016/wordml/cid" xmlns:w16se="http://schemas.microsoft.com/office/word/2015/wordml/symex" mc:Ignorable="w14 w15 w16se w16cid">
   <w:docDefaults>
     <w:rPrDefault>
       <w:rPr>
@@ -4071,7 +4124,7 @@
       </w:pPr>
     </w:pPrDefault>
   </w:docDefaults>
-  <w:latentStyles w:defLockedState="0" w:defUIPriority="99" w:defSemiHidden="0" w:defUnhideWhenUsed="0" w:defQFormat="0" w:count="381">
+  <w:latentStyles w:defLockedState="0" w:defUIPriority="99" w:defSemiHidden="0" w:defUnhideWhenUsed="0" w:defQFormat="0" w:count="375">
     <w:lsdException w:name="Normal" w:uiPriority="0" w:qFormat="1"/>
     <w:lsdException w:name="heading 1" w:uiPriority="9" w:qFormat="1"/>
     <w:lsdException w:name="heading 2" w:semiHidden="1" w:uiPriority="9" w:unhideWhenUsed="1" w:qFormat="1"/>
@@ -4949,7 +5002,7 @@
 </file>
 
 <file path=customXml/itemProps1.xml><?xml version="1.0" encoding="utf-8"?>
-<ds:datastoreItem xmlns:ds="http://schemas.openxmlformats.org/officeDocument/2006/customXml" ds:itemID="{90F63ED8-9636-7B48-B8D4-6B35BF4CF016}">
+<ds:datastoreItem xmlns:ds="http://schemas.openxmlformats.org/officeDocument/2006/customXml" ds:itemID="{1AFB507D-2B2C-3349-9CFA-EA4A48DD4342}">
   <ds:schemaRefs>
     <ds:schemaRef ds:uri="http://schemas.openxmlformats.org/officeDocument/2006/bibliography"/>
   </ds:schemaRefs>

</xml_diff>